<commit_message>
General database design - final version.
</commit_message>
<xml_diff>
--- a/3.Database Design/1.General DB/[DANHVU-THANHTUAN] Thiet ke DB_updated_finall.docx
+++ b/3.Database Design/1.General DB/[DANHVU-THANHTUAN] Thiet ke DB_updated_finall.docx
@@ -857,28 +857,36 @@
           <w:sz w:val="24"/>
           <w:u w:val="single"/>
         </w:rPr>
+        <w:t>MÃPHIẾUNHẬP</w:t>
+      </w:r>
+      <w:r>
+        <w:rPr>
+          <w:rFonts w:ascii="Times New Roman" w:hAnsi="Times New Roman" w:cs="Times New Roman"/>
+          <w:sz w:val="24"/>
+        </w:rPr>
+        <w:t>,</w:t>
+      </w:r>
+      <w:r>
+        <w:rPr>
+          <w:rFonts w:ascii="Times New Roman" w:hAnsi="Times New Roman" w:cs="Times New Roman"/>
+          <w:sz w:val="24"/>
+          <w:u w:val="single"/>
+        </w:rPr>
+        <w:t xml:space="preserve"> </w:t>
+      </w:r>
+      <w:r>
+        <w:rPr>
+          <w:rFonts w:ascii="Times New Roman" w:hAnsi="Times New Roman" w:cs="Times New Roman"/>
+          <w:sz w:val="24"/>
+          <w:u w:val="dotted"/>
+        </w:rPr>
         <w:t>MÃHỢPĐỒNG</w:t>
       </w:r>
       <w:r>
         <w:rPr>
           <w:rFonts w:ascii="Times New Roman" w:hAnsi="Times New Roman" w:cs="Times New Roman"/>
           <w:sz w:val="24"/>
-          <w:u w:val="single"/>
-        </w:rPr>
-        <w:t xml:space="preserve">, </w:t>
-      </w:r>
-      <w:r>
-        <w:rPr>
-          <w:rFonts w:ascii="Times New Roman" w:hAnsi="Times New Roman" w:cs="Times New Roman"/>
-          <w:sz w:val="24"/>
-          <w:u w:val="single"/>
-        </w:rPr>
-        <w:t>MÃPHIẾUNHẬP</w:t>
-      </w:r>
-      <w:r>
-        <w:rPr>
-          <w:rFonts w:ascii="Times New Roman" w:hAnsi="Times New Roman" w:cs="Times New Roman"/>
-          <w:sz w:val="24"/>
+          <w:u w:val="dotted"/>
         </w:rPr>
         <w:t xml:space="preserve">, </w:t>
       </w:r>
@@ -2579,11 +2587,30 @@
     <w:p>
       <w:pPr>
         <w:pStyle w:val="ListParagraph"/>
-        <w:rPr>
-          <w:rFonts w:ascii="Times New Roman" w:hAnsi="Times New Roman" w:cs="Times New Roman"/>
-          <w:sz w:val="24"/>
-        </w:rPr>
-      </w:pPr>
+        <w:numPr>
+          <w:ilvl w:val="0"/>
+          <w:numId w:val="1"/>
+        </w:numPr>
+        <w:rPr>
+          <w:rFonts w:ascii="Times New Roman" w:hAnsi="Times New Roman" w:cs="Times New Roman"/>
+          <w:sz w:val="24"/>
+        </w:rPr>
+      </w:pPr>
+      <w:r>
+        <w:rPr>
+          <w:rFonts w:ascii="Times New Roman" w:hAnsi="Times New Roman" w:cs="Times New Roman"/>
+          <w:b/>
+          <w:sz w:val="24"/>
+        </w:rPr>
+        <w:t>ĐĂNGNHẬP</w:t>
+      </w:r>
+      <w:r>
+        <w:rPr>
+          <w:rFonts w:ascii="Times New Roman" w:hAnsi="Times New Roman" w:cs="Times New Roman"/>
+          <w:sz w:val="24"/>
+        </w:rPr>
+        <w:t>(USERNAME, PASSWORD)</w:t>
+      </w:r>
     </w:p>
     <w:p>
       <w:pPr>
@@ -15408,8 +15435,6 @@
           <w:sz w:val="32"/>
         </w:rPr>
       </w:pPr>
-      <w:bookmarkStart w:id="0" w:name="_GoBack"/>
-      <w:bookmarkEnd w:id="0"/>
     </w:p>
     <w:p>
       <w:pPr>
@@ -15434,53 +15459,83 @@
         </w:rPr>
         <w:t>Database Diagram</w:t>
       </w:r>
-      <w:r>
+    </w:p>
+    <w:p>
+      <w:pPr>
         <w:rPr>
           <w:rFonts w:ascii="Times New Roman" w:hAnsi="Times New Roman" w:cs="Times New Roman"/>
           <w:b/>
           <w:color w:val="0070C0"/>
           <w:sz w:val="32"/>
         </w:rPr>
-        <w:t>(</w:t>
-      </w:r>
-      <w:r>
-        <w:rPr>
-          <w:rFonts w:ascii="Times New Roman" w:hAnsi="Times New Roman" w:cs="Times New Roman"/>
-          <w:b/>
-          <w:color w:val="FF0000"/>
-          <w:sz w:val="32"/>
-        </w:rPr>
-        <w:t>chú ý mọi người zom lên để xem nha hết cách để chia ra rùi đó</w:t>
-      </w:r>
-      <w:r>
+      </w:pPr>
+    </w:p>
+    <w:p>
+      <w:pPr>
         <w:rPr>
           <w:rFonts w:ascii="Times New Roman" w:hAnsi="Times New Roman" w:cs="Times New Roman"/>
           <w:b/>
           <w:color w:val="0070C0"/>
           <w:sz w:val="32"/>
         </w:rPr>
-        <w:t>)</w:t>
-      </w:r>
-    </w:p>
-    <w:p>
-      <w:pPr>
-        <w:rPr>
-          <w:rFonts w:ascii="Times New Roman" w:hAnsi="Times New Roman" w:cs="Times New Roman"/>
-          <w:sz w:val="24"/>
-        </w:rPr>
-      </w:pPr>
-      <w:r>
-        <w:rPr>
-          <w:rFonts w:ascii="Times New Roman" w:hAnsi="Times New Roman" w:cs="Times New Roman"/>
+      </w:pPr>
+    </w:p>
+    <w:p>
+      <w:pPr>
+        <w:rPr>
+          <w:rFonts w:ascii="Times New Roman" w:hAnsi="Times New Roman" w:cs="Times New Roman"/>
+          <w:b/>
+          <w:color w:val="0070C0"/>
+          <w:sz w:val="32"/>
+        </w:rPr>
+      </w:pPr>
+    </w:p>
+    <w:p>
+      <w:pPr>
+        <w:rPr>
+          <w:rFonts w:ascii="Times New Roman" w:hAnsi="Times New Roman" w:cs="Times New Roman"/>
+          <w:b/>
+          <w:color w:val="0070C0"/>
+          <w:sz w:val="32"/>
+        </w:rPr>
+      </w:pPr>
+    </w:p>
+    <w:p>
+      <w:pPr>
+        <w:rPr>
+          <w:rFonts w:ascii="Times New Roman" w:hAnsi="Times New Roman" w:cs="Times New Roman"/>
+          <w:b/>
+          <w:color w:val="0070C0"/>
+          <w:sz w:val="32"/>
+        </w:rPr>
+      </w:pPr>
+    </w:p>
+    <w:p>
+      <w:pPr>
+        <w:pStyle w:val="ListParagraph"/>
+        <w:ind w:left="1080" w:hanging="1080"/>
+        <w:jc w:val="both"/>
+        <w:rPr>
+          <w:rFonts w:ascii="Times New Roman" w:hAnsi="Times New Roman" w:cs="Times New Roman"/>
+          <w:b/>
+          <w:color w:val="0070C0"/>
+          <w:sz w:val="32"/>
+        </w:rPr>
+      </w:pPr>
+      <w:r>
+        <w:rPr>
+          <w:rFonts w:ascii="Times New Roman" w:hAnsi="Times New Roman" w:cs="Times New Roman"/>
+          <w:b/>
           <w:noProof/>
-          <w:sz w:val="24"/>
+          <w:color w:val="0070C0"/>
+          <w:sz w:val="32"/>
         </w:rPr>
         <w:lastRenderedPageBreak/>
         <w:drawing>
-          <wp:inline distT="0" distB="0" distL="0" distR="0" wp14:anchorId="10AD6E6D" wp14:editId="687216C0">
-            <wp:extent cx="6109583" cy="8398565"/>
-            <wp:effectExtent l="19050" t="0" r="5467" b="0"/>
-            <wp:docPr id="1" name="Picture 2"/>
+          <wp:inline distT="0" distB="0" distL="0" distR="0">
+            <wp:extent cx="6673536" cy="6268598"/>
+            <wp:effectExtent l="0" t="0" r="0" b="0"/>
+            <wp:docPr id="2" name="Picture 2"/>
             <wp:cNvGraphicFramePr>
               <a:graphicFrameLocks xmlns:a="http://schemas.openxmlformats.org/drawingml/2006/main" noChangeAspect="1"/>
             </wp:cNvGraphicFramePr>
@@ -15488,33 +15543,29 @@
               <a:graphicData uri="http://schemas.openxmlformats.org/drawingml/2006/picture">
                 <pic:pic xmlns:pic="http://schemas.openxmlformats.org/drawingml/2006/picture">
                   <pic:nvPicPr>
-                    <pic:cNvPr id="0" name="Picture 2"/>
-                    <pic:cNvPicPr>
-                      <a:picLocks noChangeAspect="1" noChangeArrowheads="1"/>
-                    </pic:cNvPicPr>
+                    <pic:cNvPr id="0" name="diagram.PNG"/>
+                    <pic:cNvPicPr/>
                   </pic:nvPicPr>
                   <pic:blipFill>
-                    <a:blip r:embed="rId8"/>
-                    <a:srcRect/>
+                    <a:blip r:embed="rId8">
+                      <a:extLst>
+                        <a:ext uri="{28A0092B-C50C-407E-A947-70E740481C1C}">
+                          <a14:useLocalDpi xmlns:a14="http://schemas.microsoft.com/office/drawing/2010/main" val="0"/>
+                        </a:ext>
+                      </a:extLst>
+                    </a:blip>
                     <a:stretch>
                       <a:fillRect/>
                     </a:stretch>
                   </pic:blipFill>
-                  <pic:spPr bwMode="auto">
+                  <pic:spPr>
                     <a:xfrm>
                       <a:off x="0" y="0"/>
-                      <a:ext cx="6115050" cy="8406080"/>
+                      <a:ext cx="6677752" cy="6272558"/>
                     </a:xfrm>
                     <a:prstGeom prst="rect">
                       <a:avLst/>
                     </a:prstGeom>
-                    <a:noFill/>
-                    <a:ln w="9525">
-                      <a:noFill/>
-                      <a:miter lim="800000"/>
-                      <a:headEnd/>
-                      <a:tailEnd/>
-                    </a:ln>
                   </pic:spPr>
                 </pic:pic>
               </a:graphicData>
@@ -15522,6 +15573,16 @@
           </wp:inline>
         </w:drawing>
       </w:r>
+      <w:bookmarkStart w:id="0" w:name="_GoBack"/>
+      <w:bookmarkEnd w:id="0"/>
+    </w:p>
+    <w:p>
+      <w:pPr>
+        <w:rPr>
+          <w:rFonts w:ascii="Times New Roman" w:hAnsi="Times New Roman" w:cs="Times New Roman"/>
+          <w:sz w:val="24"/>
+        </w:rPr>
+      </w:pPr>
     </w:p>
     <w:p>
       <w:pPr>
@@ -17319,7 +17380,7 @@
 </file>
 
 <file path=customXml/itemProps1.xml><?xml version="1.0" encoding="utf-8"?>
-<ds:datastoreItem xmlns:ds="http://schemas.openxmlformats.org/officeDocument/2006/customXml" ds:itemID="{8A17F387-AC44-41B6-87C3-03D002696282}">
+<ds:datastoreItem xmlns:ds="http://schemas.openxmlformats.org/officeDocument/2006/customXml" ds:itemID="{7AD3B3E2-94EB-42C1-8A69-57ABB06A5B02}">
   <ds:schemaRefs>
     <ds:schemaRef ds:uri="http://schemas.openxmlformats.org/officeDocument/2006/bibliography"/>
   </ds:schemaRefs>

</xml_diff>